<commit_message>
Acutlizado .Rmd, creado artículo .html y añadido enlace a RPubs.com.
</commit_message>
<xml_diff>
--- a/R/TFM.docx
+++ b/R/TFM.docx
@@ -260,6 +260,69 @@
       </w:r>
       <w:r>
         <w:rPr>
+          <w:rStyle w:val="NormalTok"/>
+        </w:rPr>
+        <w:t xml:space="preserve">servicios =</w:t>
+      </w:r>
+      <w:r>
+        <w:rPr>
+          <w:rStyle w:val="StringTok"/>
+        </w:rPr>
+        <w:t xml:space="preserve"> </w:t>
+      </w:r>
+      <w:r>
+        <w:rPr>
+          <w:rStyle w:val="KeywordTok"/>
+        </w:rPr>
+        <w:t xml:space="preserve">read.csv</w:t>
+      </w:r>
+      <w:r>
+        <w:rPr>
+          <w:rStyle w:val="NormalTok"/>
+        </w:rPr>
+        <w:t xml:space="preserve">(</w:t>
+      </w:r>
+      <w:r>
+        <w:rPr>
+          <w:rStyle w:val="StringTok"/>
+        </w:rPr>
+        <w:t xml:space="preserve">"Servicios.csv"</w:t>
+      </w:r>
+      <w:r>
+        <w:rPr>
+          <w:rStyle w:val="NormalTok"/>
+        </w:rPr>
+        <w:t xml:space="preserve">, </w:t>
+      </w:r>
+      <w:r>
+        <w:rPr>
+          <w:rStyle w:val="DataTypeTok"/>
+        </w:rPr>
+        <w:t xml:space="preserve">header =</w:t>
+      </w:r>
+      <w:r>
+        <w:rPr>
+          <w:rStyle w:val="NormalTok"/>
+        </w:rPr>
+        <w:t xml:space="preserve"> </w:t>
+      </w:r>
+      <w:r>
+        <w:rPr>
+          <w:rStyle w:val="OtherTok"/>
+        </w:rPr>
+        <w:t xml:space="preserve">FALSE</w:t>
+      </w:r>
+      <w:r>
+        <w:rPr>
+          <w:rStyle w:val="NormalTok"/>
+        </w:rPr>
+        <w:t xml:space="preserve">)</w:t>
+      </w:r>
+      <w:r>
+        <w:br w:type="textWrapping"/>
+      </w:r>
+      <w:r>
+        <w:rPr>
           <w:rStyle w:val="KeywordTok"/>
         </w:rPr>
         <w:t xml:space="preserve">colnames</w:t>
@@ -575,6 +638,75 @@
           <w:rStyle w:val="StringTok"/>
         </w:rPr>
         <w:t xml:space="preserve">"DCO"</w:t>
+      </w:r>
+      <w:r>
+        <w:rPr>
+          <w:rStyle w:val="NormalTok"/>
+        </w:rPr>
+        <w:t xml:space="preserve">)</w:t>
+      </w:r>
+      <w:r>
+        <w:br w:type="textWrapping"/>
+      </w:r>
+      <w:r>
+        <w:rPr>
+          <w:rStyle w:val="KeywordTok"/>
+        </w:rPr>
+        <w:t xml:space="preserve">colnames</w:t>
+      </w:r>
+      <w:r>
+        <w:rPr>
+          <w:rStyle w:val="NormalTok"/>
+        </w:rPr>
+        <w:t xml:space="preserve">(servicios) &lt;-</w:t>
+      </w:r>
+      <w:r>
+        <w:rPr>
+          <w:rStyle w:val="StringTok"/>
+        </w:rPr>
+        <w:t xml:space="preserve"> </w:t>
+      </w:r>
+      <w:r>
+        <w:rPr>
+          <w:rStyle w:val="KeywordTok"/>
+        </w:rPr>
+        <w:t xml:space="preserve">c</w:t>
+      </w:r>
+      <w:r>
+        <w:rPr>
+          <w:rStyle w:val="NormalTok"/>
+        </w:rPr>
+        <w:t xml:space="preserve">(</w:t>
+      </w:r>
+      <w:r>
+        <w:rPr>
+          <w:rStyle w:val="StringTok"/>
+        </w:rPr>
+        <w:t xml:space="preserve">"id"</w:t>
+      </w:r>
+      <w:r>
+        <w:rPr>
+          <w:rStyle w:val="NormalTok"/>
+        </w:rPr>
+        <w:t xml:space="preserve">,</w:t>
+      </w:r>
+      <w:r>
+        <w:rPr>
+          <w:rStyle w:val="StringTok"/>
+        </w:rPr>
+        <w:t xml:space="preserve">"serv"</w:t>
+      </w:r>
+      <w:r>
+        <w:rPr>
+          <w:rStyle w:val="NormalTok"/>
+        </w:rPr>
+        <w:t xml:space="preserve">, </w:t>
+      </w:r>
+      <w:r>
+        <w:rPr>
+          <w:rStyle w:val="StringTok"/>
+        </w:rPr>
+        <w:t xml:space="preserve">"description"</w:t>
       </w:r>
       <w:r>
         <w:rPr>
@@ -588,25 +720,31 @@
         <w:pStyle w:val="FirstParagraph"/>
       </w:pPr>
       <w:r>
-        <w:t xml:space="preserve">Los GRD, o Grupos Relacionados por el Diagn??stico, son una herramienta de gesti??n normalizadora,en la que mediante un programa inform??tico, alimentado con los datos de los pacientes dados de alta hospitalaria el Conjunto M??nimo B??sico de Datos (CMBD), podemos clasificar a los pacientes en grupos cl??nicamente similares y con parecido consumo de recursos sanitarios.</w:t>
-      </w:r>
-      <w:r>
-        <w:t xml:space="preserve"> </w:t>
-      </w:r>
-      <w:r>
-        <w:t xml:space="preserve">Los GRD son un sistema de clasificaci??n de pacientes por sistema de ajustes de riesgos con base en el isoconsumo de recursos. Sirven para conocer la casu??stica de un hospital, el case mix hospitalario. Son muy ??tiles en la gesti??n y financiaci??n de hospitales. Los GRD es un sistema de clasificaci??n de pacientes que clasifica a los pacientes hospitalarios</w:t>
-      </w:r>
-      <w:r>
-        <w:t xml:space="preserve"> </w:t>
-      </w:r>
-      <w:r>
-        <w:t xml:space="preserve">en grupos homog??neos en cuanto al consumo de recursos.</w:t>
-      </w:r>
-      <w:r>
-        <w:t xml:space="preserve"> </w:t>
-      </w:r>
-      <w:r>
-        <w:t xml:space="preserve">Las CDM (o grandes cap??tulos en que se agrupan los GRD) se suelen ajustar a los grandes aparatos o sistemas corporales. Son las 26 siguientes:</w:t>
+        <w:t xml:space="preserve">Los GRD, o Grupos Relacionados por el Diagnóstico, son una herramienta de gestión normalizadora,en la que mediante un programa inform??tico, alimentado con los datos de los pacientes dados de alta hospitalaria el Conjunto M??nimo B??sico de Datos (CMBD), podemos clasificar a los pacientes en grupos clínicamente similares y con parecido consumo de recursos sanitarios.</w:t>
+      </w:r>
+      <w:r>
+        <w:t xml:space="preserve"> </w:t>
+      </w:r>
+      <w:r>
+        <w:t xml:space="preserve">CDM significa Categoría diagnóstica mayor.</w:t>
+      </w:r>
+      <w:r>
+        <w:t xml:space="preserve"> </w:t>
+      </w:r>
+      <w:r>
+        <w:t xml:space="preserve">Los GRD son un sistema de clasificación de pacientes por sistema de ajustes de riesgos con base en el isoconsumo de recursos. Sirven para conocer la casu??stica de un hospital, el case mix hospitalario. Son muy útiles en la gestión y financiación de hospitales. Los GRD es un sistema de clasificación de pacientes que clasifica a los pacientes hospitalarios</w:t>
+      </w:r>
+      <w:r>
+        <w:t xml:space="preserve"> </w:t>
+      </w:r>
+      <w:r>
+        <w:t xml:space="preserve">en grupos homogéneos en cuanto al consumo de recursos.</w:t>
+      </w:r>
+      <w:r>
+        <w:t xml:space="preserve"> </w:t>
+      </w:r>
+      <w:r>
+        <w:t xml:space="preserve">Las CDM (o grandes capítulos en que se agrupan los GRD) se suelen ajustar a los grandes aparatos o sistemas corporales. Son las 26 siguientes:</w:t>
       </w:r>
       <w:r>
         <w:t xml:space="preserve"> </w:t>
@@ -630,7 +768,7 @@
         <w:t xml:space="preserve"> </w:t>
       </w:r>
       <w:r>
-        <w:t xml:space="preserve">-CDM 3. Enfermedades y trastornos del o??do, nariz y boca.</w:t>
+        <w:t xml:space="preserve">-CDM 3. Enfermedades y trastornos del oído, nariz y boca.</w:t>
       </w:r>
       <w:r>
         <w:t xml:space="preserve"> </w:t>
@@ -660,13 +798,13 @@
         <w:t xml:space="preserve"> </w:t>
       </w:r>
       <w:r>
-        <w:t xml:space="preserve">-CDM 8. Enfermedades y trastornos del sistema musculoesquel??tico y tejido conectivo.</w:t>
-      </w:r>
-      <w:r>
-        <w:t xml:space="preserve"> </w:t>
-      </w:r>
-      <w:r>
-        <w:t xml:space="preserve">-CDM 9. Enfermedades y trastornos de la piel, del tejido subcut??neo y de la mama.</w:t>
+        <w:t xml:space="preserve">-CDM 8. Enfermedades y trastornos del sistema musculoesquelético y tejido conectivo.</w:t>
+      </w:r>
+      <w:r>
+        <w:t xml:space="preserve"> </w:t>
+      </w:r>
+      <w:r>
+        <w:t xml:space="preserve">-CDM 9. Enfermedades y trastornos de la piel, del tejido subcutáneo y de la mama.</w:t>
       </w:r>
       <w:r>
         <w:t xml:space="preserve"> </w:t>
@@ -678,7 +816,7 @@
         <w:t xml:space="preserve"> </w:t>
       </w:r>
       <w:r>
-        <w:t xml:space="preserve">-CDM 11. Enfermedades y trastornos del ri????n y v??as urinarias.</w:t>
+        <w:t xml:space="preserve">-CDM 11. Enfermedades y trastornos del riñón y vías urinarias.</w:t>
       </w:r>
       <w:r>
         <w:t xml:space="preserve"> </w:t>
@@ -702,13 +840,13 @@
         <w:t xml:space="preserve"> </w:t>
       </w:r>
       <w:r>
-        <w:t xml:space="preserve">-CDM 15. Reci??n nacidos y cuadros del periodo neonatal.</w:t>
-      </w:r>
-      <w:r>
-        <w:t xml:space="preserve"> </w:t>
-      </w:r>
-      <w:r>
-        <w:t xml:space="preserve">-CDM 16. Enfermedades y trastornos de sangre, sistema hematopoy??tico e inmunitario.</w:t>
+        <w:t xml:space="preserve">-CDM 15. Recién nacidos y cuadros del periodo neonatal.</w:t>
+      </w:r>
+      <w:r>
+        <w:t xml:space="preserve"> </w:t>
+      </w:r>
+      <w:r>
+        <w:t xml:space="preserve">-CDM 16. Enfermedades y trastornos de sangre, sistema hematopoyético e inmunitario.</w:t>
       </w:r>
       <w:r>
         <w:t xml:space="preserve"> </w:t>
@@ -732,13 +870,13 @@
         <w:t xml:space="preserve"> </w:t>
       </w:r>
       <w:r>
-        <w:t xml:space="preserve">-CDM 20. Consumo alcohol/drogas y trastornos org??nicos mentales inducidos por drogas.</w:t>
-      </w:r>
-      <w:r>
-        <w:t xml:space="preserve"> </w:t>
-      </w:r>
-      <w:r>
-        <w:t xml:space="preserve">-CDM 21. Heridas, envenenamientos y efectos t??xicos de las drogas.</w:t>
+        <w:t xml:space="preserve">-CDM 20. Consumo alcohol/drogas y trastornos orgánicos mentales inducidos por drogas.</w:t>
+      </w:r>
+      <w:r>
+        <w:t xml:space="preserve"> </w:t>
+      </w:r>
+      <w:r>
+        <w:t xml:space="preserve">-CDM 21. Heridas, envenenamientos y efectos tóxicos de las drogas.</w:t>
       </w:r>
       <w:r>
         <w:t xml:space="preserve"> </w:t>
@@ -767,25 +905,1308 @@
     </w:p>
     <w:p>
       <w:pPr>
-        <w:pStyle w:val="BodyText"/>
-      </w:pPr>
-      <w:r>
-        <w:t xml:space="preserve">Note that the</w:t>
-      </w:r>
-      <w:r>
-        <w:t xml:space="preserve"> </w:t>
-      </w:r>
-      <w:r>
-        <w:rPr>
-          <w:rStyle w:val="VerbatimChar"/>
-        </w:rPr>
-        <w:t xml:space="preserve">echo = FALSE</w:t>
-      </w:r>
-      <w:r>
-        <w:t xml:space="preserve"> </w:t>
-      </w:r>
-      <w:r>
-        <w:t xml:space="preserve">parameter was added to the code chunk to prevent printing of the R code that generated the plot.</w:t>
+        <w:pStyle w:val="SourceCode"/>
+      </w:pPr>
+      <w:r>
+        <w:rPr>
+          <w:rStyle w:val="KeywordTok"/>
+        </w:rPr>
+        <w:t xml:space="preserve">summary</w:t>
+      </w:r>
+      <w:r>
+        <w:rPr>
+          <w:rStyle w:val="NormalTok"/>
+        </w:rPr>
+        <w:t xml:space="preserve">(patologia)</w:t>
+      </w:r>
+    </w:p>
+    <w:p>
+      <w:pPr>
+        <w:pStyle w:val="SourceCode"/>
+      </w:pPr>
+      <w:r>
+        <w:rPr>
+          <w:rStyle w:val="VerbatimChar"/>
+        </w:rPr>
+        <w:t xml:space="preserve">##        id           N_historia      Gender         Edad       </w:t>
+      </w:r>
+      <w:r>
+        <w:br w:type="textWrapping"/>
+      </w:r>
+      <w:r>
+        <w:rPr>
+          <w:rStyle w:val="VerbatimChar"/>
+        </w:rPr>
+        <w:t xml:space="preserve">##  Min.   :101610   Min.   :     24   F:24027   Min.   :  0.00  </w:t>
+      </w:r>
+      <w:r>
+        <w:br w:type="textWrapping"/>
+      </w:r>
+      <w:r>
+        <w:rPr>
+          <w:rStyle w:val="VerbatimChar"/>
+        </w:rPr>
+        <w:t xml:space="preserve">##  1st Qu.:112648   1st Qu.: 317148   M:20124   1st Qu.: 44.00  </w:t>
+      </w:r>
+      <w:r>
+        <w:br w:type="textWrapping"/>
+      </w:r>
+      <w:r>
+        <w:rPr>
+          <w:rStyle w:val="VerbatimChar"/>
+        </w:rPr>
+        <w:t xml:space="preserve">##  Median :123685   Median : 635284             Median : 71.00  </w:t>
+      </w:r>
+      <w:r>
+        <w:br w:type="textWrapping"/>
+      </w:r>
+      <w:r>
+        <w:rPr>
+          <w:rStyle w:val="VerbatimChar"/>
+        </w:rPr>
+        <w:t xml:space="preserve">##  Mean   :123685   Mean   : 668669             Mean   : 63.26  </w:t>
+      </w:r>
+      <w:r>
+        <w:br w:type="textWrapping"/>
+      </w:r>
+      <w:r>
+        <w:rPr>
+          <w:rStyle w:val="VerbatimChar"/>
+        </w:rPr>
+        <w:t xml:space="preserve">##  3rd Qu.:134722   3rd Qu.: 985567             3rd Qu.: 84.00  </w:t>
+      </w:r>
+      <w:r>
+        <w:br w:type="textWrapping"/>
+      </w:r>
+      <w:r>
+        <w:rPr>
+          <w:rStyle w:val="VerbatimChar"/>
+        </w:rPr>
+        <w:t xml:space="preserve">##  Max.   :145760   Max.   :1999812             Max.   :107.00  </w:t>
+      </w:r>
+      <w:r>
+        <w:br w:type="textWrapping"/>
+      </w:r>
+      <w:r>
+        <w:rPr>
+          <w:rStyle w:val="VerbatimChar"/>
+        </w:rPr>
+        <w:t xml:space="preserve">##                                                               </w:t>
+      </w:r>
+      <w:r>
+        <w:br w:type="textWrapping"/>
+      </w:r>
+      <w:r>
+        <w:rPr>
+          <w:rStyle w:val="VerbatimChar"/>
+        </w:rPr>
+        <w:t xml:space="preserve">##                 Fec_Serv       S_ingreso         S_alta     </w:t>
+      </w:r>
+      <w:r>
+        <w:br w:type="textWrapping"/>
+      </w:r>
+      <w:r>
+        <w:rPr>
+          <w:rStyle w:val="VerbatimChar"/>
+        </w:rPr>
+        <w:t xml:space="preserve">##  2016-03-08 09:00:00:    4   UCE    : 9453   MIR    : 9172  </w:t>
+      </w:r>
+      <w:r>
+        <w:br w:type="textWrapping"/>
+      </w:r>
+      <w:r>
+        <w:rPr>
+          <w:rStyle w:val="VerbatimChar"/>
+        </w:rPr>
+        <w:t xml:space="preserve">##  2017-10-05 09:09:00:    4   MIR    : 8915   UCE    : 7425  </w:t>
+      </w:r>
+      <w:r>
+        <w:br w:type="textWrapping"/>
+      </w:r>
+      <w:r>
+        <w:rPr>
+          <w:rStyle w:val="VerbatimChar"/>
+        </w:rPr>
+        <w:t xml:space="preserve">##  2016-01-23 09:06:00:    3   OBS    : 3892   OBS    : 3886  </w:t>
+      </w:r>
+      <w:r>
+        <w:br w:type="textWrapping"/>
+      </w:r>
+      <w:r>
+        <w:rPr>
+          <w:rStyle w:val="VerbatimChar"/>
+        </w:rPr>
+        <w:t xml:space="preserve">##  2016-01-26 19:29:00:    3   GRT    : 2817   GRT    : 3261  </w:t>
+      </w:r>
+      <w:r>
+        <w:br w:type="textWrapping"/>
+      </w:r>
+      <w:r>
+        <w:rPr>
+          <w:rStyle w:val="VerbatimChar"/>
+        </w:rPr>
+        <w:t xml:space="preserve">##  2016-02-03 01:00:00:    3   CAR    : 1903   CAR    : 2935  </w:t>
+      </w:r>
+      <w:r>
+        <w:br w:type="textWrapping"/>
+      </w:r>
+      <w:r>
+        <w:rPr>
+          <w:rStyle w:val="VerbatimChar"/>
+        </w:rPr>
+        <w:t xml:space="preserve">##  2016-02-05 23:25:00:    3   NRL    : 1706   NRL    : 1808  </w:t>
+      </w:r>
+      <w:r>
+        <w:br w:type="textWrapping"/>
+      </w:r>
+      <w:r>
+        <w:rPr>
+          <w:rStyle w:val="VerbatimChar"/>
+        </w:rPr>
+        <w:t xml:space="preserve">##  (Other)            :44131   (Other):15465   (Other):15664  </w:t>
+      </w:r>
+      <w:r>
+        <w:br w:type="textWrapping"/>
+      </w:r>
+      <w:r>
+        <w:rPr>
+          <w:rStyle w:val="VerbatimChar"/>
+        </w:rPr>
+        <w:t xml:space="preserve">##       GRD          Severidad      Version_Grd        Cdm       </w:t>
+      </w:r>
+      <w:r>
+        <w:br w:type="textWrapping"/>
+      </w:r>
+      <w:r>
+        <w:rPr>
+          <w:rStyle w:val="VerbatimChar"/>
+        </w:rPr>
+        <w:t xml:space="preserve">##  Min.   :  3.0   Min.   :0.000   Min.   :7320   Min.   : 0.00  </w:t>
+      </w:r>
+      <w:r>
+        <w:br w:type="textWrapping"/>
+      </w:r>
+      <w:r>
+        <w:rPr>
+          <w:rStyle w:val="VerbatimChar"/>
+        </w:rPr>
+        <w:t xml:space="preserve">##  1st Qu.:144.0   1st Qu.:1.000   1st Qu.:7320   1st Qu.: 4.00  </w:t>
+      </w:r>
+      <w:r>
+        <w:br w:type="textWrapping"/>
+      </w:r>
+      <w:r>
+        <w:rPr>
+          <w:rStyle w:val="VerbatimChar"/>
+        </w:rPr>
+        <w:t xml:space="preserve">##  Median :248.0   Median :2.000   Median :7320   Median : 6.00  </w:t>
+      </w:r>
+      <w:r>
+        <w:br w:type="textWrapping"/>
+      </w:r>
+      <w:r>
+        <w:rPr>
+          <w:rStyle w:val="VerbatimChar"/>
+        </w:rPr>
+        <w:t xml:space="preserve">##  Mean   :321.5   Mean   :2.006   Mean   :7320   Mean   : 7.91  </w:t>
+      </w:r>
+      <w:r>
+        <w:br w:type="textWrapping"/>
+      </w:r>
+      <w:r>
+        <w:rPr>
+          <w:rStyle w:val="VerbatimChar"/>
+        </w:rPr>
+        <w:t xml:space="preserve">##  3rd Qu.:463.0   3rd Qu.:3.000   3rd Qu.:7320   3rd Qu.:11.00  </w:t>
+      </w:r>
+      <w:r>
+        <w:br w:type="textWrapping"/>
+      </w:r>
+      <w:r>
+        <w:rPr>
+          <w:rStyle w:val="VerbatimChar"/>
+        </w:rPr>
+        <w:t xml:space="preserve">##  Max.   :956.0   Max.   :4.000   Max.   :7320   Max.   :25.00  </w:t>
+      </w:r>
+      <w:r>
+        <w:br w:type="textWrapping"/>
+      </w:r>
+      <w:r>
+        <w:rPr>
+          <w:rStyle w:val="VerbatimChar"/>
+        </w:rPr>
+        <w:t xml:space="preserve">##                                                                </w:t>
+      </w:r>
+      <w:r>
+        <w:br w:type="textWrapping"/>
+      </w:r>
+      <w:r>
+        <w:rPr>
+          <w:rStyle w:val="VerbatimChar"/>
+        </w:rPr>
+        <w:t xml:space="preserve">##     Peso_Grd           DCO       </w:t>
+      </w:r>
+      <w:r>
+        <w:br w:type="textWrapping"/>
+      </w:r>
+      <w:r>
+        <w:rPr>
+          <w:rStyle w:val="VerbatimChar"/>
+        </w:rPr>
+        <w:t xml:space="preserve">##  Min.   : 0.000   I50.9  : 2004  </w:t>
+      </w:r>
+      <w:r>
+        <w:br w:type="textWrapping"/>
+      </w:r>
+      <w:r>
+        <w:rPr>
+          <w:rStyle w:val="VerbatimChar"/>
+        </w:rPr>
+        <w:t xml:space="preserve">##  1st Qu.: 1.000   N39.0  : 1513  </w:t>
+      </w:r>
+      <w:r>
+        <w:br w:type="textWrapping"/>
+      </w:r>
+      <w:r>
+        <w:rPr>
+          <w:rStyle w:val="VerbatimChar"/>
+        </w:rPr>
+        <w:t xml:space="preserve">##  Median : 1.000   J18.9  : 1502  </w:t>
+      </w:r>
+      <w:r>
+        <w:br w:type="textWrapping"/>
+      </w:r>
+      <w:r>
+        <w:rPr>
+          <w:rStyle w:val="VerbatimChar"/>
+        </w:rPr>
+        <w:t xml:space="preserve">##  Mean   : 1.026   J22    : 1277  </w:t>
+      </w:r>
+      <w:r>
+        <w:br w:type="textWrapping"/>
+      </w:r>
+      <w:r>
+        <w:rPr>
+          <w:rStyle w:val="VerbatimChar"/>
+        </w:rPr>
+        <w:t xml:space="preserve">##  3rd Qu.: 1.000   O48.0  : 1153  </w:t>
+      </w:r>
+      <w:r>
+        <w:br w:type="textWrapping"/>
+      </w:r>
+      <w:r>
+        <w:rPr>
+          <w:rStyle w:val="VerbatimChar"/>
+        </w:rPr>
+        <w:t xml:space="preserve">##  Max.   :25.000   O42.92 :  645  </w:t>
+      </w:r>
+      <w:r>
+        <w:br w:type="textWrapping"/>
+      </w:r>
+      <w:r>
+        <w:rPr>
+          <w:rStyle w:val="VerbatimChar"/>
+        </w:rPr>
+        <w:t xml:space="preserve">##                   (Other):36057</w:t>
+      </w:r>
+    </w:p>
+    <w:p>
+      <w:pPr>
+        <w:pStyle w:val="SourceCode"/>
+      </w:pPr>
+      <w:r>
+        <w:rPr>
+          <w:rStyle w:val="KeywordTok"/>
+        </w:rPr>
+        <w:t xml:space="preserve">dim</w:t>
+      </w:r>
+      <w:r>
+        <w:rPr>
+          <w:rStyle w:val="NormalTok"/>
+        </w:rPr>
+        <w:t xml:space="preserve">(DCO)</w:t>
+      </w:r>
+    </w:p>
+    <w:p>
+      <w:pPr>
+        <w:pStyle w:val="SourceCode"/>
+      </w:pPr>
+      <w:r>
+        <w:rPr>
+          <w:rStyle w:val="VerbatimChar"/>
+        </w:rPr>
+        <w:t xml:space="preserve">## [1] 3760    3</w:t>
+      </w:r>
+    </w:p>
+    <w:p>
+      <w:pPr>
+        <w:pStyle w:val="SourceCode"/>
+      </w:pPr>
+      <w:r>
+        <w:rPr>
+          <w:rStyle w:val="KeywordTok"/>
+        </w:rPr>
+        <w:t xml:space="preserve">dim</w:t>
+      </w:r>
+      <w:r>
+        <w:rPr>
+          <w:rStyle w:val="NormalTok"/>
+        </w:rPr>
+        <w:t xml:space="preserve">(GRD)</w:t>
+      </w:r>
+    </w:p>
+    <w:p>
+      <w:pPr>
+        <w:pStyle w:val="SourceCode"/>
+      </w:pPr>
+      <w:r>
+        <w:rPr>
+          <w:rStyle w:val="VerbatimChar"/>
+        </w:rPr>
+        <w:t xml:space="preserve">## [1] 301   3</w:t>
+      </w:r>
+    </w:p>
+    <w:p>
+      <w:pPr>
+        <w:pStyle w:val="SourceCode"/>
+      </w:pPr>
+      <w:r>
+        <w:rPr>
+          <w:rStyle w:val="KeywordTok"/>
+        </w:rPr>
+        <w:t xml:space="preserve">dim</w:t>
+      </w:r>
+      <w:r>
+        <w:rPr>
+          <w:rStyle w:val="NormalTok"/>
+        </w:rPr>
+        <w:t xml:space="preserve">(patologia)</w:t>
+      </w:r>
+    </w:p>
+    <w:p>
+      <w:pPr>
+        <w:pStyle w:val="SourceCode"/>
+      </w:pPr>
+      <w:r>
+        <w:rPr>
+          <w:rStyle w:val="VerbatimChar"/>
+        </w:rPr>
+        <w:t xml:space="preserve">## [1] 44151    13</w:t>
+      </w:r>
+    </w:p>
+    <w:p>
+      <w:pPr>
+        <w:pStyle w:val="SourceCode"/>
+      </w:pPr>
+      <w:r>
+        <w:rPr>
+          <w:rStyle w:val="KeywordTok"/>
+        </w:rPr>
+        <w:t xml:space="preserve">dim</w:t>
+      </w:r>
+      <w:r>
+        <w:rPr>
+          <w:rStyle w:val="NormalTok"/>
+        </w:rPr>
+        <w:t xml:space="preserve">(servicios)</w:t>
+      </w:r>
+    </w:p>
+    <w:p>
+      <w:pPr>
+        <w:pStyle w:val="SourceCode"/>
+      </w:pPr>
+      <w:r>
+        <w:rPr>
+          <w:rStyle w:val="VerbatimChar"/>
+        </w:rPr>
+        <w:t xml:space="preserve">## [1] 35  3</w:t>
+      </w:r>
+    </w:p>
+    <w:p>
+      <w:pPr>
+        <w:pStyle w:val="SourceCode"/>
+      </w:pPr>
+      <w:r>
+        <w:rPr>
+          <w:rStyle w:val="KeywordTok"/>
+        </w:rPr>
+        <w:t xml:space="preserve">barplot</w:t>
+      </w:r>
+      <w:r>
+        <w:rPr>
+          <w:rStyle w:val="NormalTok"/>
+        </w:rPr>
+        <w:t xml:space="preserve">(</w:t>
+      </w:r>
+      <w:r>
+        <w:rPr>
+          <w:rStyle w:val="KeywordTok"/>
+        </w:rPr>
+        <w:t xml:space="preserve">table</w:t>
+      </w:r>
+      <w:r>
+        <w:rPr>
+          <w:rStyle w:val="NormalTok"/>
+        </w:rPr>
+        <w:t xml:space="preserve">(patologia$Edad)) </w:t>
+      </w:r>
+      <w:r>
+        <w:rPr>
+          <w:rStyle w:val="CommentTok"/>
+        </w:rPr>
+        <w:t xml:space="preserve"># gráfico que muestra la distribución de los ingresos según la edad</w:t>
+      </w:r>
+    </w:p>
+    <w:p>
+      <w:pPr>
+        <w:pStyle w:val="FirstParagraph"/>
+      </w:pPr>
+      <w:r>
+        <w:drawing>
+          <wp:inline>
+            <wp:extent cx="5334000" cy="4267200"/>
+            <wp:effectExtent b="0" l="0" r="0" t="0"/>
+            <wp:docPr descr="" id="1" name="Picture"/>
+            <a:graphic>
+              <a:graphicData uri="http://schemas.openxmlformats.org/drawingml/2006/picture">
+                <pic:pic>
+                  <pic:nvPicPr>
+                    <pic:cNvPr descr="TFM_files/figure-docx/unnamed-chunk-2-1.png" id="0" name="Picture"/>
+                    <pic:cNvPicPr>
+                      <a:picLocks noChangeArrowheads="1" noChangeAspect="1"/>
+                    </pic:cNvPicPr>
+                  </pic:nvPicPr>
+                  <pic:blipFill>
+                    <a:blip r:embed="rId21"/>
+                    <a:stretch>
+                      <a:fillRect/>
+                    </a:stretch>
+                  </pic:blipFill>
+                  <pic:spPr bwMode="auto">
+                    <a:xfrm>
+                      <a:off x="0" y="0"/>
+                      <a:ext cx="5334000" cy="4267200"/>
+                    </a:xfrm>
+                    <a:prstGeom prst="rect">
+                      <a:avLst/>
+                    </a:prstGeom>
+                    <a:noFill/>
+                    <a:ln w="9525">
+                      <a:noFill/>
+                      <a:headEnd/>
+                      <a:tailEnd/>
+                    </a:ln>
+                  </pic:spPr>
+                </pic:pic>
+              </a:graphicData>
+            </a:graphic>
+          </wp:inline>
+        </w:drawing>
+      </w:r>
+    </w:p>
+    <w:p>
+      <w:pPr>
+        <w:pStyle w:val="SourceCode"/>
+      </w:pPr>
+      <w:r>
+        <w:rPr>
+          <w:rStyle w:val="KeywordTok"/>
+        </w:rPr>
+        <w:t xml:space="preserve">hist</w:t>
+      </w:r>
+      <w:r>
+        <w:rPr>
+          <w:rStyle w:val="NormalTok"/>
+        </w:rPr>
+        <w:t xml:space="preserve">(patologia$Edad, </w:t>
+      </w:r>
+      <w:r>
+        <w:rPr>
+          <w:rStyle w:val="DataTypeTok"/>
+        </w:rPr>
+        <w:t xml:space="preserve">probability =</w:t>
+      </w:r>
+      <w:r>
+        <w:rPr>
+          <w:rStyle w:val="NormalTok"/>
+        </w:rPr>
+        <w:t xml:space="preserve"> </w:t>
+      </w:r>
+      <w:r>
+        <w:rPr>
+          <w:rStyle w:val="OtherTok"/>
+        </w:rPr>
+        <w:t xml:space="preserve">TRUE</w:t>
+      </w:r>
+      <w:r>
+        <w:rPr>
+          <w:rStyle w:val="NormalTok"/>
+        </w:rPr>
+        <w:t xml:space="preserve">)</w:t>
+      </w:r>
+    </w:p>
+    <w:p>
+      <w:pPr>
+        <w:pStyle w:val="FirstParagraph"/>
+      </w:pPr>
+      <w:r>
+        <w:drawing>
+          <wp:inline>
+            <wp:extent cx="5334000" cy="4267200"/>
+            <wp:effectExtent b="0" l="0" r="0" t="0"/>
+            <wp:docPr descr="" id="1" name="Picture"/>
+            <a:graphic>
+              <a:graphicData uri="http://schemas.openxmlformats.org/drawingml/2006/picture">
+                <pic:pic>
+                  <pic:nvPicPr>
+                    <pic:cNvPr descr="TFM_files/figure-docx/unnamed-chunk-2-2.png" id="0" name="Picture"/>
+                    <pic:cNvPicPr>
+                      <a:picLocks noChangeArrowheads="1" noChangeAspect="1"/>
+                    </pic:cNvPicPr>
+                  </pic:nvPicPr>
+                  <pic:blipFill>
+                    <a:blip r:embed="rId22"/>
+                    <a:stretch>
+                      <a:fillRect/>
+                    </a:stretch>
+                  </pic:blipFill>
+                  <pic:spPr bwMode="auto">
+                    <a:xfrm>
+                      <a:off x="0" y="0"/>
+                      <a:ext cx="5334000" cy="4267200"/>
+                    </a:xfrm>
+                    <a:prstGeom prst="rect">
+                      <a:avLst/>
+                    </a:prstGeom>
+                    <a:noFill/>
+                    <a:ln w="9525">
+                      <a:noFill/>
+                      <a:headEnd/>
+                      <a:tailEnd/>
+                    </a:ln>
+                  </pic:spPr>
+                </pic:pic>
+              </a:graphicData>
+            </a:graphic>
+          </wp:inline>
+        </w:drawing>
+      </w:r>
+    </w:p>
+    <w:p>
+      <w:pPr>
+        <w:pStyle w:val="SourceCode"/>
+      </w:pPr>
+      <w:r>
+        <w:rPr>
+          <w:rStyle w:val="CommentTok"/>
+        </w:rPr>
+        <w:t xml:space="preserve"># Número de filas en la tabla patologia</w:t>
+      </w:r>
+      <w:r>
+        <w:br w:type="textWrapping"/>
+      </w:r>
+      <w:r>
+        <w:rPr>
+          <w:rStyle w:val="NormalTok"/>
+        </w:rPr>
+        <w:t xml:space="preserve">nrows =</w:t>
+      </w:r>
+      <w:r>
+        <w:rPr>
+          <w:rStyle w:val="StringTok"/>
+        </w:rPr>
+        <w:t xml:space="preserve"> </w:t>
+      </w:r>
+      <w:r>
+        <w:rPr>
+          <w:rStyle w:val="KeywordTok"/>
+        </w:rPr>
+        <w:t xml:space="preserve">nrow</w:t>
+      </w:r>
+      <w:r>
+        <w:rPr>
+          <w:rStyle w:val="NormalTok"/>
+        </w:rPr>
+        <w:t xml:space="preserve">(patologia)</w:t>
+      </w:r>
+      <w:r>
+        <w:br w:type="textWrapping"/>
+      </w:r>
+      <w:r>
+        <w:rPr>
+          <w:rStyle w:val="CommentTok"/>
+        </w:rPr>
+        <w:t xml:space="preserve"># Identifo diferencias entre S_ingreso y S_alta</w:t>
+      </w:r>
+      <w:r>
+        <w:br w:type="textWrapping"/>
+      </w:r>
+      <w:r>
+        <w:rPr>
+          <w:rStyle w:val="NormalTok"/>
+        </w:rPr>
+        <w:t xml:space="preserve">y &lt;-</w:t>
+      </w:r>
+      <w:r>
+        <w:rPr>
+          <w:rStyle w:val="StringTok"/>
+        </w:rPr>
+        <w:t xml:space="preserve"> </w:t>
+      </w:r>
+      <w:r>
+        <w:rPr>
+          <w:rStyle w:val="KeywordTok"/>
+        </w:rPr>
+        <w:t xml:space="preserve">matrix</w:t>
+      </w:r>
+      <w:r>
+        <w:rPr>
+          <w:rStyle w:val="NormalTok"/>
+        </w:rPr>
+        <w:t xml:space="preserve">(</w:t>
+      </w:r>
+      <w:r>
+        <w:rPr>
+          <w:rStyle w:val="DataTypeTok"/>
+        </w:rPr>
+        <w:t xml:space="preserve">nrow =</w:t>
+      </w:r>
+      <w:r>
+        <w:rPr>
+          <w:rStyle w:val="NormalTok"/>
+        </w:rPr>
+        <w:t xml:space="preserve"> </w:t>
+      </w:r>
+      <w:r>
+        <w:rPr>
+          <w:rStyle w:val="NormalTok"/>
+        </w:rPr>
+        <w:t xml:space="preserve">nrows, </w:t>
+      </w:r>
+      <w:r>
+        <w:rPr>
+          <w:rStyle w:val="DataTypeTok"/>
+        </w:rPr>
+        <w:t xml:space="preserve">ncol =</w:t>
+      </w:r>
+      <w:r>
+        <w:rPr>
+          <w:rStyle w:val="NormalTok"/>
+        </w:rPr>
+        <w:t xml:space="preserve"> </w:t>
+      </w:r>
+      <w:r>
+        <w:rPr>
+          <w:rStyle w:val="DecValTok"/>
+        </w:rPr>
+        <w:t xml:space="preserve">1</w:t>
+      </w:r>
+      <w:r>
+        <w:rPr>
+          <w:rStyle w:val="NormalTok"/>
+        </w:rPr>
+        <w:t xml:space="preserve">)</w:t>
+      </w:r>
+      <w:r>
+        <w:br w:type="textWrapping"/>
+      </w:r>
+      <w:r>
+        <w:rPr>
+          <w:rStyle w:val="NormalTok"/>
+        </w:rPr>
+        <w:t xml:space="preserve">for (i in </w:t>
+      </w:r>
+      <w:r>
+        <w:rPr>
+          <w:rStyle w:val="DecValTok"/>
+        </w:rPr>
+        <w:t xml:space="preserve">1</w:t>
+      </w:r>
+      <w:r>
+        <w:rPr>
+          <w:rStyle w:val="NormalTok"/>
+        </w:rPr>
+        <w:t xml:space="preserve">:nrows){</w:t>
+      </w:r>
+      <w:r>
+        <w:br w:type="textWrapping"/>
+      </w:r>
+      <w:r>
+        <w:rPr>
+          <w:rStyle w:val="NormalTok"/>
+        </w:rPr>
+        <w:t xml:space="preserve"> </w:t>
+      </w:r>
+      <w:r>
+        <w:rPr>
+          <w:rStyle w:val="NormalTok"/>
+        </w:rPr>
+        <w:t xml:space="preserve"> </w:t>
+      </w:r>
+      <w:r>
+        <w:rPr>
+          <w:rStyle w:val="NormalTok"/>
+        </w:rPr>
+        <w:t xml:space="preserve">if ( patologia[i, </w:t>
+      </w:r>
+      <w:r>
+        <w:rPr>
+          <w:rStyle w:val="DecValTok"/>
+        </w:rPr>
+        <w:t xml:space="preserve">6</w:t>
+      </w:r>
+      <w:r>
+        <w:rPr>
+          <w:rStyle w:val="NormalTok"/>
+        </w:rPr>
+        <w:t xml:space="preserve">] ==</w:t>
+      </w:r>
+      <w:r>
+        <w:rPr>
+          <w:rStyle w:val="StringTok"/>
+        </w:rPr>
+        <w:t xml:space="preserve"> </w:t>
+      </w:r>
+      <w:r>
+        <w:rPr>
+          <w:rStyle w:val="NormalTok"/>
+        </w:rPr>
+        <w:t xml:space="preserve">patologia[i, </w:t>
+      </w:r>
+      <w:r>
+        <w:rPr>
+          <w:rStyle w:val="DecValTok"/>
+        </w:rPr>
+        <w:t xml:space="preserve">7</w:t>
+      </w:r>
+      <w:r>
+        <w:rPr>
+          <w:rStyle w:val="NormalTok"/>
+        </w:rPr>
+        <w:t xml:space="preserve">] ) {</w:t>
+      </w:r>
+      <w:r>
+        <w:br w:type="textWrapping"/>
+      </w:r>
+      <w:r>
+        <w:rPr>
+          <w:rStyle w:val="NormalTok"/>
+        </w:rPr>
+        <w:t xml:space="preserve"> </w:t>
+      </w:r>
+      <w:r>
+        <w:rPr>
+          <w:rStyle w:val="NormalTok"/>
+        </w:rPr>
+        <w:t xml:space="preserve"> </w:t>
+      </w:r>
+      <w:r>
+        <w:rPr>
+          <w:rStyle w:val="NormalTok"/>
+        </w:rPr>
+        <w:t xml:space="preserve"> </w:t>
+      </w:r>
+      <w:r>
+        <w:rPr>
+          <w:rStyle w:val="NormalTok"/>
+        </w:rPr>
+        <w:t xml:space="preserve"> </w:t>
+      </w:r>
+      <w:r>
+        <w:rPr>
+          <w:rStyle w:val="NormalTok"/>
+        </w:rPr>
+        <w:t xml:space="preserve">y[i,]&lt;-</w:t>
+      </w:r>
+      <w:r>
+        <w:rPr>
+          <w:rStyle w:val="StringTok"/>
+        </w:rPr>
+        <w:t xml:space="preserve"> "igual"</w:t>
+      </w:r>
+      <w:r>
+        <w:br w:type="textWrapping"/>
+      </w:r>
+      <w:r>
+        <w:rPr>
+          <w:rStyle w:val="NormalTok"/>
+        </w:rPr>
+        <w:t xml:space="preserve"> </w:t>
+      </w:r>
+      <w:r>
+        <w:rPr>
+          <w:rStyle w:val="NormalTok"/>
+        </w:rPr>
+        <w:t xml:space="preserve"> </w:t>
+      </w:r>
+      <w:r>
+        <w:rPr>
+          <w:rStyle w:val="NormalTok"/>
+        </w:rPr>
+        <w:t xml:space="preserve">} else {</w:t>
+      </w:r>
+      <w:r>
+        <w:br w:type="textWrapping"/>
+      </w:r>
+      <w:r>
+        <w:rPr>
+          <w:rStyle w:val="NormalTok"/>
+        </w:rPr>
+        <w:t xml:space="preserve"> </w:t>
+      </w:r>
+      <w:r>
+        <w:rPr>
+          <w:rStyle w:val="NormalTok"/>
+        </w:rPr>
+        <w:t xml:space="preserve"> </w:t>
+      </w:r>
+      <w:r>
+        <w:rPr>
+          <w:rStyle w:val="NormalTok"/>
+        </w:rPr>
+        <w:t xml:space="preserve"> </w:t>
+      </w:r>
+      <w:r>
+        <w:rPr>
+          <w:rStyle w:val="NormalTok"/>
+        </w:rPr>
+        <w:t xml:space="preserve"> </w:t>
+      </w:r>
+      <w:r>
+        <w:rPr>
+          <w:rStyle w:val="NormalTok"/>
+        </w:rPr>
+        <w:t xml:space="preserve">y[i,]&lt;-</w:t>
+      </w:r>
+      <w:r>
+        <w:rPr>
+          <w:rStyle w:val="StringTok"/>
+        </w:rPr>
+        <w:t xml:space="preserve"> "distinto"</w:t>
+      </w:r>
+      <w:r>
+        <w:br w:type="textWrapping"/>
+      </w:r>
+      <w:r>
+        <w:rPr>
+          <w:rStyle w:val="NormalTok"/>
+        </w:rPr>
+        <w:t xml:space="preserve"> </w:t>
+      </w:r>
+      <w:r>
+        <w:rPr>
+          <w:rStyle w:val="NormalTok"/>
+        </w:rPr>
+        <w:t xml:space="preserve"> </w:t>
+      </w:r>
+      <w:r>
+        <w:rPr>
+          <w:rStyle w:val="NormalTok"/>
+        </w:rPr>
+        <w:t xml:space="preserve">}</w:t>
+      </w:r>
+      <w:r>
+        <w:br w:type="textWrapping"/>
+      </w:r>
+      <w:r>
+        <w:rPr>
+          <w:rStyle w:val="NormalTok"/>
+        </w:rPr>
+        <w:t xml:space="preserve">}</w:t>
+      </w:r>
+      <w:r>
+        <w:br w:type="textWrapping"/>
+      </w:r>
+      <w:r>
+        <w:rPr>
+          <w:rStyle w:val="KeywordTok"/>
+        </w:rPr>
+        <w:t xml:space="preserve">summary</w:t>
+      </w:r>
+      <w:r>
+        <w:rPr>
+          <w:rStyle w:val="NormalTok"/>
+        </w:rPr>
+        <w:t xml:space="preserve">(y) </w:t>
+      </w:r>
+      <w:r>
+        <w:rPr>
+          <w:rStyle w:val="CommentTok"/>
+        </w:rPr>
+        <w:t xml:space="preserve"># Hay 6338 iguales y 37813 casos distintos</w:t>
+      </w:r>
+    </w:p>
+    <w:p>
+      <w:pPr>
+        <w:pStyle w:val="SourceCode"/>
+      </w:pPr>
+      <w:r>
+        <w:rPr>
+          <w:rStyle w:val="VerbatimChar"/>
+        </w:rPr>
+        <w:t xml:space="preserve">##         V1       </w:t>
+      </w:r>
+      <w:r>
+        <w:br w:type="textWrapping"/>
+      </w:r>
+      <w:r>
+        <w:rPr>
+          <w:rStyle w:val="VerbatimChar"/>
+        </w:rPr>
+        <w:t xml:space="preserve">##  distinto: 6338  </w:t>
+      </w:r>
+      <w:r>
+        <w:br w:type="textWrapping"/>
+      </w:r>
+      <w:r>
+        <w:rPr>
+          <w:rStyle w:val="VerbatimChar"/>
+        </w:rPr>
+        <w:t xml:space="preserve">##  igual   :37813</w:t>
+      </w:r>
+    </w:p>
+    <w:p>
+      <w:pPr>
+        <w:pStyle w:val="SourceCode"/>
+      </w:pPr>
+      <w:r>
+        <w:rPr>
+          <w:rStyle w:val="NormalTok"/>
+        </w:rPr>
+        <w:t xml:space="preserve">primermerge &lt;-</w:t>
+      </w:r>
+      <w:r>
+        <w:rPr>
+          <w:rStyle w:val="StringTok"/>
+        </w:rPr>
+        <w:t xml:space="preserve"> </w:t>
+      </w:r>
+      <w:r>
+        <w:rPr>
+          <w:rStyle w:val="KeywordTok"/>
+        </w:rPr>
+        <w:t xml:space="preserve">merge</w:t>
+      </w:r>
+      <w:r>
+        <w:rPr>
+          <w:rStyle w:val="NormalTok"/>
+        </w:rPr>
+        <w:t xml:space="preserve">(patologia, GRD, </w:t>
+      </w:r>
+      <w:r>
+        <w:rPr>
+          <w:rStyle w:val="DataTypeTok"/>
+        </w:rPr>
+        <w:t xml:space="preserve">by =</w:t>
+      </w:r>
+      <w:r>
+        <w:rPr>
+          <w:rStyle w:val="NormalTok"/>
+        </w:rPr>
+        <w:t xml:space="preserve"> </w:t>
+      </w:r>
+      <w:r>
+        <w:rPr>
+          <w:rStyle w:val="StringTok"/>
+        </w:rPr>
+        <w:t xml:space="preserve">"GRD"</w:t>
+      </w:r>
+      <w:r>
+        <w:rPr>
+          <w:rStyle w:val="NormalTok"/>
+        </w:rPr>
+        <w:t xml:space="preserve">, </w:t>
+      </w:r>
+      <w:r>
+        <w:rPr>
+          <w:rStyle w:val="DataTypeTok"/>
+        </w:rPr>
+        <w:t xml:space="preserve">all =</w:t>
+      </w:r>
+      <w:r>
+        <w:rPr>
+          <w:rStyle w:val="NormalTok"/>
+        </w:rPr>
+        <w:t xml:space="preserve"> </w:t>
+      </w:r>
+      <w:r>
+        <w:rPr>
+          <w:rStyle w:val="OtherTok"/>
+        </w:rPr>
+        <w:t xml:space="preserve">TRUE</w:t>
+      </w:r>
+      <w:r>
+        <w:rPr>
+          <w:rStyle w:val="NormalTok"/>
+        </w:rPr>
+        <w:t xml:space="preserve">)</w:t>
+      </w:r>
+      <w:r>
+        <w:br w:type="textWrapping"/>
+      </w:r>
+      <w:r>
+        <w:rPr>
+          <w:rStyle w:val="NormalTok"/>
+        </w:rPr>
+        <w:t xml:space="preserve">segundomerge &lt;-</w:t>
+      </w:r>
+      <w:r>
+        <w:rPr>
+          <w:rStyle w:val="StringTok"/>
+        </w:rPr>
+        <w:t xml:space="preserve"> </w:t>
+      </w:r>
+      <w:r>
+        <w:rPr>
+          <w:rStyle w:val="KeywordTok"/>
+        </w:rPr>
+        <w:t xml:space="preserve">merge</w:t>
+      </w:r>
+      <w:r>
+        <w:rPr>
+          <w:rStyle w:val="NormalTok"/>
+        </w:rPr>
+        <w:t xml:space="preserve">(primermerge, DCO, </w:t>
+      </w:r>
+      <w:r>
+        <w:rPr>
+          <w:rStyle w:val="DataTypeTok"/>
+        </w:rPr>
+        <w:t xml:space="preserve">by =</w:t>
+      </w:r>
+      <w:r>
+        <w:rPr>
+          <w:rStyle w:val="NormalTok"/>
+        </w:rPr>
+        <w:t xml:space="preserve"> </w:t>
+      </w:r>
+      <w:r>
+        <w:rPr>
+          <w:rStyle w:val="StringTok"/>
+        </w:rPr>
+        <w:t xml:space="preserve">"DCO"</w:t>
+      </w:r>
+      <w:r>
+        <w:rPr>
+          <w:rStyle w:val="NormalTok"/>
+        </w:rPr>
+        <w:t xml:space="preserve">, </w:t>
+      </w:r>
+      <w:r>
+        <w:rPr>
+          <w:rStyle w:val="DataTypeTok"/>
+        </w:rPr>
+        <w:t xml:space="preserve">all =</w:t>
+      </w:r>
+      <w:r>
+        <w:rPr>
+          <w:rStyle w:val="NormalTok"/>
+        </w:rPr>
+        <w:t xml:space="preserve"> </w:t>
+      </w:r>
+      <w:r>
+        <w:rPr>
+          <w:rStyle w:val="OtherTok"/>
+        </w:rPr>
+        <w:t xml:space="preserve">TRUE</w:t>
+      </w:r>
+      <w:r>
+        <w:rPr>
+          <w:rStyle w:val="NormalTok"/>
+        </w:rPr>
+        <w:t xml:space="preserve">)</w:t>
+      </w:r>
+      <w:r>
+        <w:br w:type="textWrapping"/>
+      </w:r>
+      <w:r>
+        <w:rPr>
+          <w:rStyle w:val="NormalTok"/>
+        </w:rPr>
+        <w:t xml:space="preserve">patologia_limpio &lt;-</w:t>
+      </w:r>
+      <w:r>
+        <w:rPr>
+          <w:rStyle w:val="StringTok"/>
+        </w:rPr>
+        <w:t xml:space="preserve"> </w:t>
+      </w:r>
+      <w:r>
+        <w:rPr>
+          <w:rStyle w:val="KeywordTok"/>
+        </w:rPr>
+        <w:t xml:space="preserve">subset</w:t>
+      </w:r>
+      <w:r>
+        <w:rPr>
+          <w:rStyle w:val="NormalTok"/>
+        </w:rPr>
+        <w:t xml:space="preserve">(segundomerge, </w:t>
+      </w:r>
+      <w:r>
+        <w:rPr>
+          <w:rStyle w:val="DataTypeTok"/>
+        </w:rPr>
+        <w:t xml:space="preserve">select =</w:t>
+      </w:r>
+      <w:r>
+        <w:rPr>
+          <w:rStyle w:val="NormalTok"/>
+        </w:rPr>
+        <w:t xml:space="preserve"> </w:t>
+      </w:r>
+      <w:r>
+        <w:rPr>
+          <w:rStyle w:val="NormalTok"/>
+        </w:rPr>
+        <w:t xml:space="preserve">-</w:t>
+      </w:r>
+      <w:r>
+        <w:rPr>
+          <w:rStyle w:val="KeywordTok"/>
+        </w:rPr>
+        <w:t xml:space="preserve">c</w:t>
+      </w:r>
+      <w:r>
+        <w:rPr>
+          <w:rStyle w:val="NormalTok"/>
+        </w:rPr>
+        <w:t xml:space="preserve">(N_historia, S_ingreso, S_alta, Version_Grd, Cdm, Peso_Grd, id.y, id))</w:t>
+      </w:r>
+      <w:r>
+        <w:br w:type="textWrapping"/>
+      </w:r>
+      <w:r>
+        <w:rPr>
+          <w:rStyle w:val="KeywordTok"/>
+        </w:rPr>
+        <w:t xml:space="preserve">colnames</w:t>
+      </w:r>
+      <w:r>
+        <w:rPr>
+          <w:rStyle w:val="NormalTok"/>
+        </w:rPr>
+        <w:t xml:space="preserve">(patologia_limpio)[</w:t>
+      </w:r>
+      <w:r>
+        <w:rPr>
+          <w:rStyle w:val="KeywordTok"/>
+        </w:rPr>
+        <w:t xml:space="preserve">colnames</w:t>
+      </w:r>
+      <w:r>
+        <w:rPr>
+          <w:rStyle w:val="NormalTok"/>
+        </w:rPr>
+        <w:t xml:space="preserve">(patologia_limpio)==</w:t>
+      </w:r>
+      <w:r>
+        <w:rPr>
+          <w:rStyle w:val="StringTok"/>
+        </w:rPr>
+        <w:t xml:space="preserve">"Description.x"</w:t>
+      </w:r>
+      <w:r>
+        <w:rPr>
+          <w:rStyle w:val="NormalTok"/>
+        </w:rPr>
+        <w:t xml:space="preserve">] &lt;-</w:t>
+      </w:r>
+      <w:r>
+        <w:rPr>
+          <w:rStyle w:val="StringTok"/>
+        </w:rPr>
+        <w:t xml:space="preserve"> "Descripcion_GRD"</w:t>
+      </w:r>
+      <w:r>
+        <w:br w:type="textWrapping"/>
+      </w:r>
+      <w:r>
+        <w:rPr>
+          <w:rStyle w:val="KeywordTok"/>
+        </w:rPr>
+        <w:t xml:space="preserve">colnames</w:t>
+      </w:r>
+      <w:r>
+        <w:rPr>
+          <w:rStyle w:val="NormalTok"/>
+        </w:rPr>
+        <w:t xml:space="preserve">(patologia_limpio)[</w:t>
+      </w:r>
+      <w:r>
+        <w:rPr>
+          <w:rStyle w:val="KeywordTok"/>
+        </w:rPr>
+        <w:t xml:space="preserve">colnames</w:t>
+      </w:r>
+      <w:r>
+        <w:rPr>
+          <w:rStyle w:val="NormalTok"/>
+        </w:rPr>
+        <w:t xml:space="preserve">(patologia_limpio)==</w:t>
+      </w:r>
+      <w:r>
+        <w:rPr>
+          <w:rStyle w:val="StringTok"/>
+        </w:rPr>
+        <w:t xml:space="preserve">"Description.y"</w:t>
+      </w:r>
+      <w:r>
+        <w:rPr>
+          <w:rStyle w:val="NormalTok"/>
+        </w:rPr>
+        <w:t xml:space="preserve">] &lt;-</w:t>
+      </w:r>
+      <w:r>
+        <w:rPr>
+          <w:rStyle w:val="StringTok"/>
+        </w:rPr>
+        <w:t xml:space="preserve"> "Descripcion_DCO"</w:t>
+      </w:r>
+      <w:r>
+        <w:br w:type="textWrapping"/>
+      </w:r>
+      <w:r>
+        <w:rPr>
+          <w:rStyle w:val="KeywordTok"/>
+        </w:rPr>
+        <w:t xml:space="preserve">colnames</w:t>
+      </w:r>
+      <w:r>
+        <w:rPr>
+          <w:rStyle w:val="NormalTok"/>
+        </w:rPr>
+        <w:t xml:space="preserve">(patologia_limpio)[</w:t>
+      </w:r>
+      <w:r>
+        <w:rPr>
+          <w:rStyle w:val="KeywordTok"/>
+        </w:rPr>
+        <w:t xml:space="preserve">colnames</w:t>
+      </w:r>
+      <w:r>
+        <w:rPr>
+          <w:rStyle w:val="NormalTok"/>
+        </w:rPr>
+        <w:t xml:space="preserve">(patologia_limpio)==</w:t>
+      </w:r>
+      <w:r>
+        <w:rPr>
+          <w:rStyle w:val="StringTok"/>
+        </w:rPr>
+        <w:t xml:space="preserve">"id.x"</w:t>
+      </w:r>
+      <w:r>
+        <w:rPr>
+          <w:rStyle w:val="NormalTok"/>
+        </w:rPr>
+        <w:t xml:space="preserve">] &lt;-</w:t>
+      </w:r>
+      <w:r>
+        <w:rPr>
+          <w:rStyle w:val="StringTok"/>
+        </w:rPr>
+        <w:t xml:space="preserve"> "id"</w:t>
       </w:r>
     </w:p>
     <w:sectPr/>
@@ -896,7 +2317,7 @@
     </w:lvl>
   </w:abstractNum>
   <w:abstractNum w:abstractNumId="990">
-    <w:nsid w:val="47d077f0"/>
+    <w:nsid w:val="c0948fc3"/>
     <w:multiLevelType w:val="multilevel"/>
     <w:lvl w:ilvl="0">
       <w:numFmt w:val="bullet"/>

</xml_diff>